<commit_message>
fix: fixed the 4 and 7 examples
</commit_message>
<xml_diff>
--- a/решения.docx
+++ b/решения.docx
@@ -410,11 +410,6 @@
       </w:r>
     </w:p>
     <w:p>
-      <w:pPr>
-        <w:rPr>
-          <w:lang w:val="en-US"/>
-        </w:rPr>
-      </w:pPr>
       <w:r>
         <w:rPr>
           <w:lang w:val="en-US"/>
@@ -423,21 +418,13 @@
       </w:r>
     </w:p>
     <w:p>
-      <w:pPr>
-        <w:rPr>
-          <w:lang w:val="en-US"/>
-        </w:rPr>
-      </w:pPr>
-      <w:r>
-        <w:rPr>
-          <w:noProof/>
-        </w:rPr>
+      <w:r>
         <w:lastRenderedPageBreak/>
         <w:drawing>
-          <wp:inline distT="0" distB="0" distL="0" distR="0" wp14:anchorId="6BF43D79" wp14:editId="71F0987F">
+          <wp:inline distT="0" distB="0" distL="0" distR="0" wp14:anchorId="2030DCAF" wp14:editId="6764662E">
             <wp:extent cx="5940425" cy="3712845"/>
             <wp:effectExtent l="0" t="0" r="3175" b="1905"/>
-            <wp:docPr id="1345883237" name="Рисунок 1" descr="Изображение выглядит как текст, дисплей, снимок экрана, программное обеспечение&#10;&#10;Содержимое, созданное искусственным интеллектом, может быть неверным."/>
+            <wp:docPr id="1058737737" name="Рисунок 1" descr="Изображение выглядит как текст, электроника, снимок экрана, дисплей&#10;&#10;Содержимое, созданное искусственным интеллектом, может быть неверным."/>
             <wp:cNvGraphicFramePr>
               <a:graphicFrameLocks xmlns:a="http://schemas.openxmlformats.org/drawingml/2006/main" noChangeAspect="1"/>
             </wp:cNvGraphicFramePr>
@@ -445,7 +432,7 @@
               <a:graphicData uri="http://schemas.openxmlformats.org/drawingml/2006/picture">
                 <pic:pic xmlns:pic="http://schemas.openxmlformats.org/drawingml/2006/picture">
                   <pic:nvPicPr>
-                    <pic:cNvPr id="1345883237" name="Рисунок 1" descr="Изображение выглядит как текст, дисплей, снимок экрана, программное обеспечение&#10;&#10;Содержимое, созданное искусственным интеллектом, может быть неверным."/>
+                    <pic:cNvPr id="1058737737" name="Рисунок 1" descr="Изображение выглядит как текст, электроника, снимок экрана, дисплей&#10;&#10;Содержимое, созданное искусственным интеллектом, может быть неверным."/>
                     <pic:cNvPicPr/>
                   </pic:nvPicPr>
                   <pic:blipFill>
@@ -471,20 +458,15 @@
       </w:r>
     </w:p>
     <w:p>
-      <w:pPr>
-        <w:rPr>
-          <w:lang w:val="en-US"/>
-        </w:rPr>
-      </w:pPr>
       <w:r>
         <w:rPr>
           <w:noProof/>
         </w:rPr>
         <w:drawing>
-          <wp:inline distT="0" distB="0" distL="0" distR="0" wp14:anchorId="6590E90A" wp14:editId="08139998">
+          <wp:inline distT="0" distB="0" distL="0" distR="0" wp14:anchorId="18B75A79" wp14:editId="7AF9D970">
             <wp:extent cx="5940425" cy="3712845"/>
             <wp:effectExtent l="0" t="0" r="3175" b="1905"/>
-            <wp:docPr id="331351167" name="Рисунок 1" descr="Изображение выглядит как текст, снимок экрана, дисплей, программное обеспечение&#10;&#10;Содержимое, созданное искусственным интеллектом, может быть неверным."/>
+            <wp:docPr id="2130899703" name="Рисунок 1"/>
             <wp:cNvGraphicFramePr>
               <a:graphicFrameLocks xmlns:a="http://schemas.openxmlformats.org/drawingml/2006/main" noChangeAspect="1"/>
             </wp:cNvGraphicFramePr>
@@ -492,7 +474,7 @@
               <a:graphicData uri="http://schemas.openxmlformats.org/drawingml/2006/picture">
                 <pic:pic xmlns:pic="http://schemas.openxmlformats.org/drawingml/2006/picture">
                   <pic:nvPicPr>
-                    <pic:cNvPr id="331351167" name="Рисунок 1" descr="Изображение выглядит как текст, снимок экрана, дисплей, программное обеспечение&#10;&#10;Содержимое, созданное искусственным интеллектом, может быть неверным."/>
+                    <pic:cNvPr id="2130899703" name=""/>
                     <pic:cNvPicPr/>
                   </pic:nvPicPr>
                   <pic:blipFill>
@@ -518,21 +500,16 @@
       </w:r>
     </w:p>
     <w:p>
-      <w:pPr>
-        <w:rPr>
-          <w:lang w:val="en-US"/>
-        </w:rPr>
-      </w:pPr>
       <w:r>
         <w:rPr>
           <w:noProof/>
         </w:rPr>
         <w:lastRenderedPageBreak/>
         <w:drawing>
-          <wp:inline distT="0" distB="0" distL="0" distR="0" wp14:anchorId="7C22DDA7" wp14:editId="7136B7D8">
+          <wp:inline distT="0" distB="0" distL="0" distR="0" wp14:anchorId="0F2108BB" wp14:editId="1C5BD4BF">
             <wp:extent cx="5940425" cy="3712845"/>
             <wp:effectExtent l="0" t="0" r="3175" b="1905"/>
-            <wp:docPr id="1546865612" name="Рисунок 1" descr="Изображение выглядит как текст, снимок экрана, дисплей, программное обеспечение&#10;&#10;Содержимое, созданное искусственным интеллектом, может быть неверным."/>
+            <wp:docPr id="317028245" name="Рисунок 1" descr="Изображение выглядит как текст, электроника, снимок экрана, программное обеспечение&#10;&#10;Содержимое, созданное искусственным интеллектом, может быть неверным."/>
             <wp:cNvGraphicFramePr>
               <a:graphicFrameLocks xmlns:a="http://schemas.openxmlformats.org/drawingml/2006/main" noChangeAspect="1"/>
             </wp:cNvGraphicFramePr>
@@ -540,7 +517,7 @@
               <a:graphicData uri="http://schemas.openxmlformats.org/drawingml/2006/picture">
                 <pic:pic xmlns:pic="http://schemas.openxmlformats.org/drawingml/2006/picture">
                   <pic:nvPicPr>
-                    <pic:cNvPr id="1546865612" name="Рисунок 1" descr="Изображение выглядит как текст, снимок экрана, дисплей, программное обеспечение&#10;&#10;Содержимое, созданное искусственным интеллектом, может быть неверным."/>
+                    <pic:cNvPr id="317028245" name="Рисунок 1" descr="Изображение выглядит как текст, электроника, снимок экрана, программное обеспечение&#10;&#10;Содержимое, созданное искусственным интеллектом, может быть неверным."/>
                     <pic:cNvPicPr/>
                   </pic:nvPicPr>
                   <pic:blipFill>
@@ -571,16 +548,32 @@
           <w:lang w:val="en-US"/>
         </w:rPr>
       </w:pPr>
-      <w:r>
-        <w:rPr>
-          <w:noProof/>
-          <w:lang w:val="en-US"/>
-        </w:rPr>
+    </w:p>
+    <w:p>
+      <w:pPr>
+        <w:rPr>
+          <w:lang w:val="en-US"/>
+        </w:rPr>
+      </w:pPr>
+    </w:p>
+    <w:p>
+      <w:pPr>
+        <w:rPr>
+          <w:lang w:val="en-US"/>
+        </w:rPr>
+      </w:pPr>
+    </w:p>
+    <w:p>
+      <w:r>
+        <w:rPr>
+          <w:lang w:val="en-US"/>
+        </w:rPr>
+        <w:lastRenderedPageBreak/>
         <w:drawing>
-          <wp:inline distT="0" distB="0" distL="0" distR="0" wp14:anchorId="369D0C42" wp14:editId="41EC07D5">
-            <wp:extent cx="4467849" cy="2448267"/>
-            <wp:effectExtent l="0" t="0" r="9525" b="9525"/>
-            <wp:docPr id="991402937" name="Рисунок 1"/>
+          <wp:inline distT="0" distB="0" distL="0" distR="0" wp14:anchorId="4687F0A1" wp14:editId="3D127BAB">
+            <wp:extent cx="5940425" cy="5770880"/>
+            <wp:effectExtent l="0" t="0" r="3175" b="1270"/>
+            <wp:docPr id="1742583393" name="Рисунок 1"/>
             <wp:cNvGraphicFramePr>
               <a:graphicFrameLocks xmlns:a="http://schemas.openxmlformats.org/drawingml/2006/main" noChangeAspect="1"/>
             </wp:cNvGraphicFramePr>
@@ -588,7 +581,7 @@
               <a:graphicData uri="http://schemas.openxmlformats.org/drawingml/2006/picture">
                 <pic:pic xmlns:pic="http://schemas.openxmlformats.org/drawingml/2006/picture">
                   <pic:nvPicPr>
-                    <pic:cNvPr id="991402937" name=""/>
+                    <pic:cNvPr id="1742583393" name=""/>
                     <pic:cNvPicPr/>
                   </pic:nvPicPr>
                   <pic:blipFill>
@@ -600,7 +593,7 @@
                   <pic:spPr>
                     <a:xfrm>
                       <a:off x="0" y="0"/>
-                      <a:ext cx="4467849" cy="2448267"/>
+                      <a:ext cx="5940425" cy="5770880"/>
                     </a:xfrm>
                     <a:prstGeom prst="rect">
                       <a:avLst/>
@@ -933,6 +926,7 @@
       </w:pPr>
       <w:r>
         <w:rPr>
+          <w:noProof/>
           <w:lang w:val="en-US"/>
         </w:rPr>
         <w:lastRenderedPageBreak/>
@@ -994,13 +988,13 @@
       </w:pPr>
       <w:r>
         <w:rPr>
-          <w:noProof/>
+          <w:lang w:val="en-US"/>
         </w:rPr>
         <w:drawing>
-          <wp:inline distT="0" distB="0" distL="0" distR="0" wp14:anchorId="2D2CC7CD" wp14:editId="727476DE">
+          <wp:inline distT="0" distB="0" distL="0" distR="0" wp14:anchorId="6F241E22" wp14:editId="08749F1C">
             <wp:extent cx="5940425" cy="3712845"/>
             <wp:effectExtent l="0" t="0" r="3175" b="1905"/>
-            <wp:docPr id="1225920830" name="Рисунок 1" descr="Изображение выглядит как текст, дисплей, снимок экрана, программное обеспечение&#10;&#10;Содержимое, созданное искусственным интеллектом, может быть неверным."/>
+            <wp:docPr id="1295944082" name="Рисунок 1"/>
             <wp:cNvGraphicFramePr>
               <a:graphicFrameLocks xmlns:a="http://schemas.openxmlformats.org/drawingml/2006/main" noChangeAspect="1"/>
             </wp:cNvGraphicFramePr>
@@ -1008,7 +1002,7 @@
               <a:graphicData uri="http://schemas.openxmlformats.org/drawingml/2006/picture">
                 <pic:pic xmlns:pic="http://schemas.openxmlformats.org/drawingml/2006/picture">
                   <pic:nvPicPr>
-                    <pic:cNvPr id="1225920830" name="Рисунок 1" descr="Изображение выглядит как текст, дисплей, снимок экрана, программное обеспечение&#10;&#10;Содержимое, созданное искусственным интеллектом, может быть неверным."/>
+                    <pic:cNvPr id="1295944082" name=""/>
                     <pic:cNvPicPr/>
                   </pic:nvPicPr>
                   <pic:blipFill>
@@ -1041,14 +1035,14 @@
       </w:pPr>
       <w:r>
         <w:rPr>
-          <w:noProof/>
+          <w:lang w:val="en-US"/>
         </w:rPr>
         <w:lastRenderedPageBreak/>
         <w:drawing>
-          <wp:inline distT="0" distB="0" distL="0" distR="0" wp14:anchorId="42A59594" wp14:editId="389BCB5F">
+          <wp:inline distT="0" distB="0" distL="0" distR="0" wp14:anchorId="17D9052E" wp14:editId="3AF2731F">
             <wp:extent cx="5940425" cy="3712845"/>
             <wp:effectExtent l="0" t="0" r="3175" b="1905"/>
-            <wp:docPr id="683046803" name="Рисунок 1" descr="Изображение выглядит как текст, электроника, дисплей, снимок экрана&#10;&#10;Содержимое, созданное искусственным интеллектом, может быть неверным."/>
+            <wp:docPr id="1749968318" name="Рисунок 1"/>
             <wp:cNvGraphicFramePr>
               <a:graphicFrameLocks xmlns:a="http://schemas.openxmlformats.org/drawingml/2006/main" noChangeAspect="1"/>
             </wp:cNvGraphicFramePr>
@@ -1056,7 +1050,7 @@
               <a:graphicData uri="http://schemas.openxmlformats.org/drawingml/2006/picture">
                 <pic:pic xmlns:pic="http://schemas.openxmlformats.org/drawingml/2006/picture">
                   <pic:nvPicPr>
-                    <pic:cNvPr id="683046803" name="Рисунок 1" descr="Изображение выглядит как текст, электроника, дисплей, снимок экрана&#10;&#10;Содержимое, созданное искусственным интеллектом, может быть неверным."/>
+                    <pic:cNvPr id="1749968318" name=""/>
                     <pic:cNvPicPr/>
                   </pic:nvPicPr>
                   <pic:blipFill>
@@ -1092,10 +1086,10 @@
           <w:noProof/>
         </w:rPr>
         <w:drawing>
-          <wp:inline distT="0" distB="0" distL="0" distR="0" wp14:anchorId="27DC6B5D" wp14:editId="51F86FB8">
+          <wp:inline distT="0" distB="0" distL="0" distR="0" wp14:anchorId="24CBB547" wp14:editId="7372176B">
             <wp:extent cx="5940425" cy="3712845"/>
             <wp:effectExtent l="0" t="0" r="3175" b="1905"/>
-            <wp:docPr id="889433567" name="Рисунок 1" descr="Изображение выглядит как текст, электроника, снимок экрана, дисплей&#10;&#10;Содержимое, созданное искусственным интеллектом, может быть неверным."/>
+            <wp:docPr id="383865734" name="Рисунок 1"/>
             <wp:cNvGraphicFramePr>
               <a:graphicFrameLocks xmlns:a="http://schemas.openxmlformats.org/drawingml/2006/main" noChangeAspect="1"/>
             </wp:cNvGraphicFramePr>
@@ -1103,7 +1097,7 @@
               <a:graphicData uri="http://schemas.openxmlformats.org/drawingml/2006/picture">
                 <pic:pic xmlns:pic="http://schemas.openxmlformats.org/drawingml/2006/picture">
                   <pic:nvPicPr>
-                    <pic:cNvPr id="889433567" name="Рисунок 1" descr="Изображение выглядит как текст, электроника, снимок экрана, дисплей&#10;&#10;Содержимое, созданное искусственным интеллектом, может быть неверным."/>
+                    <pic:cNvPr id="383865734" name=""/>
                     <pic:cNvPicPr/>
                   </pic:nvPicPr>
                   <pic:blipFill>
@@ -1137,14 +1131,13 @@
       <w:r>
         <w:rPr>
           <w:noProof/>
-          <w:lang w:val="en-US"/>
         </w:rPr>
         <w:lastRenderedPageBreak/>
         <w:drawing>
-          <wp:inline distT="0" distB="0" distL="0" distR="0" wp14:anchorId="4B6A132C" wp14:editId="0A68950F">
-            <wp:extent cx="5940425" cy="3808095"/>
+          <wp:inline distT="0" distB="0" distL="0" distR="0" wp14:anchorId="671847B4" wp14:editId="18D92236">
+            <wp:extent cx="5940425" cy="3712845"/>
             <wp:effectExtent l="0" t="0" r="3175" b="1905"/>
-            <wp:docPr id="564374445" name="Рисунок 1" descr="Изображение выглядит как текст, снимок экрана, программное обеспечение, Шрифт&#10;&#10;Содержимое, созданное искусственным интеллектом, может быть неверным."/>
+            <wp:docPr id="830828420" name="Рисунок 1" descr="Изображение выглядит как текст, электроника, дисплей, снимок экрана&#10;&#10;Содержимое, созданное искусственным интеллектом, может быть неверным."/>
             <wp:cNvGraphicFramePr>
               <a:graphicFrameLocks xmlns:a="http://schemas.openxmlformats.org/drawingml/2006/main" noChangeAspect="1"/>
             </wp:cNvGraphicFramePr>
@@ -1152,7 +1145,7 @@
               <a:graphicData uri="http://schemas.openxmlformats.org/drawingml/2006/picture">
                 <pic:pic xmlns:pic="http://schemas.openxmlformats.org/drawingml/2006/picture">
                   <pic:nvPicPr>
-                    <pic:cNvPr id="564374445" name="Рисунок 1" descr="Изображение выглядит как текст, снимок экрана, программное обеспечение, Шрифт&#10;&#10;Содержимое, созданное искусственным интеллектом, может быть неверным."/>
+                    <pic:cNvPr id="830828420" name="Рисунок 1" descr="Изображение выглядит как текст, электроника, дисплей, снимок экрана&#10;&#10;Содержимое, созданное искусственным интеллектом, может быть неверным."/>
                     <pic:cNvPicPr/>
                   </pic:nvPicPr>
                   <pic:blipFill>
@@ -1164,7 +1157,7 @@
                   <pic:spPr>
                     <a:xfrm>
                       <a:off x="0" y="0"/>
-                      <a:ext cx="5940425" cy="3808095"/>
+                      <a:ext cx="5940425" cy="3712845"/>
                     </a:xfrm>
                     <a:prstGeom prst="rect">
                       <a:avLst/>
@@ -1188,10 +1181,10 @@
           <w:lang w:val="en-US"/>
         </w:rPr>
         <w:drawing>
-          <wp:inline distT="0" distB="0" distL="0" distR="0" wp14:anchorId="31DA1791" wp14:editId="0937372C">
-            <wp:extent cx="5940425" cy="3712845"/>
-            <wp:effectExtent l="0" t="0" r="3175" b="1905"/>
-            <wp:docPr id="1390963205" name="Рисунок 1" descr="Изображение выглядит как текст, снимок экрана, программное обеспечение, Мультимедийное программное обеспечение&#10;&#10;Содержимое, созданное искусственным интеллектом, может быть неверным."/>
+          <wp:inline distT="0" distB="0" distL="0" distR="0" wp14:anchorId="348C1931" wp14:editId="11161D4F">
+            <wp:extent cx="5940425" cy="2294255"/>
+            <wp:effectExtent l="0" t="0" r="3175" b="0"/>
+            <wp:docPr id="877969905" name="Рисунок 1" descr="Изображение выглядит как текст, снимок экрана, Шрифт, программное обеспечение&#10;&#10;Содержимое, созданное искусственным интеллектом, может быть неверным."/>
             <wp:cNvGraphicFramePr>
               <a:graphicFrameLocks xmlns:a="http://schemas.openxmlformats.org/drawingml/2006/main" noChangeAspect="1"/>
             </wp:cNvGraphicFramePr>
@@ -1199,11 +1192,59 @@
               <a:graphicData uri="http://schemas.openxmlformats.org/drawingml/2006/picture">
                 <pic:pic xmlns:pic="http://schemas.openxmlformats.org/drawingml/2006/picture">
                   <pic:nvPicPr>
-                    <pic:cNvPr id="1390963205" name="Рисунок 1" descr="Изображение выглядит как текст, снимок экрана, программное обеспечение, Мультимедийное программное обеспечение&#10;&#10;Содержимое, созданное искусственным интеллектом, может быть неверным."/>
+                    <pic:cNvPr id="877969905" name="Рисунок 1" descr="Изображение выглядит как текст, снимок экрана, Шрифт, программное обеспечение&#10;&#10;Содержимое, созданное искусственным интеллектом, может быть неверным."/>
                     <pic:cNvPicPr/>
                   </pic:nvPicPr>
                   <pic:blipFill>
                     <a:blip r:embed="rId27"/>
+                    <a:stretch>
+                      <a:fillRect/>
+                    </a:stretch>
+                  </pic:blipFill>
+                  <pic:spPr>
+                    <a:xfrm>
+                      <a:off x="0" y="0"/>
+                      <a:ext cx="5940425" cy="2294255"/>
+                    </a:xfrm>
+                    <a:prstGeom prst="rect">
+                      <a:avLst/>
+                    </a:prstGeom>
+                  </pic:spPr>
+                </pic:pic>
+              </a:graphicData>
+            </a:graphic>
+          </wp:inline>
+        </w:drawing>
+      </w:r>
+    </w:p>
+    <w:p>
+      <w:pPr>
+        <w:rPr>
+          <w:lang w:val="en-US"/>
+        </w:rPr>
+      </w:pPr>
+      <w:r>
+        <w:rPr>
+          <w:lang w:val="en-US"/>
+        </w:rPr>
+        <w:lastRenderedPageBreak/>
+        <w:drawing>
+          <wp:inline distT="0" distB="0" distL="0" distR="0" wp14:anchorId="704B27DF" wp14:editId="69C2217F">
+            <wp:extent cx="5940425" cy="3712845"/>
+            <wp:effectExtent l="0" t="0" r="3175" b="1905"/>
+            <wp:docPr id="745498361" name="Рисунок 1"/>
+            <wp:cNvGraphicFramePr>
+              <a:graphicFrameLocks xmlns:a="http://schemas.openxmlformats.org/drawingml/2006/main" noChangeAspect="1"/>
+            </wp:cNvGraphicFramePr>
+            <a:graphic xmlns:a="http://schemas.openxmlformats.org/drawingml/2006/main">
+              <a:graphicData uri="http://schemas.openxmlformats.org/drawingml/2006/picture">
+                <pic:pic xmlns:pic="http://schemas.openxmlformats.org/drawingml/2006/picture">
+                  <pic:nvPicPr>
+                    <pic:cNvPr id="745498361" name=""/>
+                    <pic:cNvPicPr/>
+                  </pic:nvPicPr>
+                  <pic:blipFill>
+                    <a:blip r:embed="rId28"/>
                     <a:stretch>
                       <a:fillRect/>
                     </a:stretch>

</xml_diff>

<commit_message>
fix: fix first example
</commit_message>
<xml_diff>
--- a/решения.docx
+++ b/решения.docx
@@ -14,15 +14,29 @@
         </w:rPr>
         <w:t>1:</w:t>
       </w:r>
-      <w:r>
-        <w:rPr>
-          <w:noProof/>
+    </w:p>
+    <w:p>
+      <w:pPr>
+        <w:rPr>
+          <w:lang w:val="en-US"/>
+        </w:rPr>
+      </w:pPr>
+    </w:p>
+    <w:p>
+      <w:pPr>
+        <w:rPr>
+          <w:lang w:val="en-US"/>
+        </w:rPr>
+      </w:pPr>
+      <w:r>
+        <w:rPr>
+          <w:lang w:val="en-US"/>
         </w:rPr>
         <w:drawing>
-          <wp:inline distT="0" distB="0" distL="0" distR="0" wp14:anchorId="5F06ADF8" wp14:editId="4D66B696">
+          <wp:inline distT="0" distB="0" distL="0" distR="0" wp14:anchorId="186CA64A" wp14:editId="334C7B80">
             <wp:extent cx="5940425" cy="3712845"/>
             <wp:effectExtent l="0" t="0" r="3175" b="1905"/>
-            <wp:docPr id="883887803" name="Рисунок 1" descr="Изображение выглядит как текст, снимок экрана, дисплей, программное обеспечение&#10;&#10;Содержимое, созданное искусственным интеллектом, может быть неверным."/>
+            <wp:docPr id="1517579943" name="Рисунок 1"/>
             <wp:cNvGraphicFramePr>
               <a:graphicFrameLocks xmlns:a="http://schemas.openxmlformats.org/drawingml/2006/main" noChangeAspect="1"/>
             </wp:cNvGraphicFramePr>
@@ -30,7 +44,7 @@
               <a:graphicData uri="http://schemas.openxmlformats.org/drawingml/2006/picture">
                 <pic:pic xmlns:pic="http://schemas.openxmlformats.org/drawingml/2006/picture">
                   <pic:nvPicPr>
-                    <pic:cNvPr id="883887803" name="Рисунок 1" descr="Изображение выглядит как текст, снимок экрана, дисплей, программное обеспечение&#10;&#10;Содержимое, созданное искусственным интеллектом, может быть неверным."/>
+                    <pic:cNvPr id="1517579943" name=""/>
                     <pic:cNvPicPr/>
                   </pic:nvPicPr>
                   <pic:blipFill>
@@ -54,23 +68,15 @@
           </wp:inline>
         </w:drawing>
       </w:r>
-    </w:p>
-    <w:p>
-      <w:pPr>
-        <w:rPr>
-          <w:lang w:val="en-US"/>
-        </w:rPr>
-      </w:pPr>
-      <w:r>
-        <w:rPr>
-          <w:noProof/>
+      <w:r>
+        <w:rPr>
           <w:lang w:val="en-US"/>
         </w:rPr>
         <w:drawing>
-          <wp:inline distT="0" distB="0" distL="0" distR="0" wp14:anchorId="1BB19B34" wp14:editId="7E7308B5">
-            <wp:extent cx="5811061" cy="3905795"/>
+          <wp:inline distT="0" distB="0" distL="0" distR="0" wp14:anchorId="382A2596" wp14:editId="43F0CFF9">
+            <wp:extent cx="5306165" cy="3810532"/>
             <wp:effectExtent l="0" t="0" r="0" b="0"/>
-            <wp:docPr id="1023441481" name="Рисунок 1" descr="Изображение выглядит как текст, снимок экрана, Шрифт&#10;&#10;Содержимое, созданное искусственным интеллектом, может быть неверным."/>
+            <wp:docPr id="1527548369" name="Рисунок 1"/>
             <wp:cNvGraphicFramePr>
               <a:graphicFrameLocks xmlns:a="http://schemas.openxmlformats.org/drawingml/2006/main" noChangeAspect="1"/>
             </wp:cNvGraphicFramePr>
@@ -78,7 +84,7 @@
               <a:graphicData uri="http://schemas.openxmlformats.org/drawingml/2006/picture">
                 <pic:pic xmlns:pic="http://schemas.openxmlformats.org/drawingml/2006/picture">
                   <pic:nvPicPr>
-                    <pic:cNvPr id="1023441481" name="Рисунок 1" descr="Изображение выглядит как текст, снимок экрана, Шрифт&#10;&#10;Содержимое, созданное искусственным интеллектом, может быть неверным."/>
+                    <pic:cNvPr id="1527548369" name=""/>
                     <pic:cNvPicPr/>
                   </pic:nvPicPr>
                   <pic:blipFill>
@@ -90,7 +96,7 @@
                   <pic:spPr>
                     <a:xfrm>
                       <a:off x="0" y="0"/>
-                      <a:ext cx="5811061" cy="3905795"/>
+                      <a:ext cx="5306165" cy="3810532"/>
                     </a:xfrm>
                     <a:prstGeom prst="rect">
                       <a:avLst/>
@@ -419,6 +425,9 @@
     </w:p>
     <w:p>
       <w:r>
+        <w:rPr>
+          <w:noProof/>
+        </w:rPr>
         <w:lastRenderedPageBreak/>
         <w:drawing>
           <wp:inline distT="0" distB="0" distL="0" distR="0" wp14:anchorId="2030DCAF" wp14:editId="6764662E">
@@ -566,6 +575,7 @@
     <w:p>
       <w:r>
         <w:rPr>
+          <w:noProof/>
           <w:lang w:val="en-US"/>
         </w:rPr>
         <w:lastRenderedPageBreak/>
@@ -988,6 +998,7 @@
       </w:pPr>
       <w:r>
         <w:rPr>
+          <w:noProof/>
           <w:lang w:val="en-US"/>
         </w:rPr>
         <w:drawing>
@@ -1035,6 +1046,7 @@
       </w:pPr>
       <w:r>
         <w:rPr>
+          <w:noProof/>
           <w:lang w:val="en-US"/>
         </w:rPr>
         <w:lastRenderedPageBreak/>
@@ -1178,6 +1190,7 @@
       </w:pPr>
       <w:r>
         <w:rPr>
+          <w:noProof/>
           <w:lang w:val="en-US"/>
         </w:rPr>
         <w:drawing>
@@ -1225,14 +1238,15 @@
       </w:pPr>
       <w:r>
         <w:rPr>
+          <w:noProof/>
           <w:lang w:val="en-US"/>
         </w:rPr>
         <w:lastRenderedPageBreak/>
         <w:drawing>
-          <wp:inline distT="0" distB="0" distL="0" distR="0" wp14:anchorId="704B27DF" wp14:editId="69C2217F">
+          <wp:inline distT="0" distB="0" distL="0" distR="0" wp14:anchorId="704B27DF" wp14:editId="0BB185D5">
             <wp:extent cx="5940425" cy="3712845"/>
             <wp:effectExtent l="0" t="0" r="3175" b="1905"/>
-            <wp:docPr id="745498361" name="Рисунок 1"/>
+            <wp:docPr id="745498361" name="Рисунок 1" descr="Изображение выглядит как текст, снимок экрана, программное обеспечение, компьютер&#10;&#10;Содержимое, созданное искусственным интеллектом, может быть неверным."/>
             <wp:cNvGraphicFramePr>
               <a:graphicFrameLocks xmlns:a="http://schemas.openxmlformats.org/drawingml/2006/main" noChangeAspect="1"/>
             </wp:cNvGraphicFramePr>
@@ -1240,7 +1254,7 @@
               <a:graphicData uri="http://schemas.openxmlformats.org/drawingml/2006/picture">
                 <pic:pic xmlns:pic="http://schemas.openxmlformats.org/drawingml/2006/picture">
                   <pic:nvPicPr>
-                    <pic:cNvPr id="745498361" name=""/>
+                    <pic:cNvPr id="745498361" name="Рисунок 1" descr="Изображение выглядит как текст, снимок экрана, программное обеспечение, компьютер&#10;&#10;Содержимое, созданное искусственным интеллектом, может быть неверным."/>
                     <pic:cNvPicPr/>
                   </pic:nvPicPr>
                   <pic:blipFill>

</xml_diff>